<commit_message>
Lil tweaks and comments
</commit_message>
<xml_diff>
--- a/Documents/Overview Document.docx
+++ b/Documents/Overview Document.docx
@@ -2146,8 +2146,8 @@
         </w:p>
       </w:sdtContent>
     </w:sdt>
-    <w:bookmarkStart w:id="0" w:name="_Toc151886648" w:displacedByCustomXml="prev"/>
-    <w:bookmarkStart w:id="1" w:name="_Toc151622799" w:displacedByCustomXml="prev"/>
+    <w:bookmarkStart w:id="0" w:name="_Toc151622799" w:displacedByCustomXml="prev"/>
+    <w:bookmarkStart w:id="1" w:name="_Toc151886648" w:displacedByCustomXml="prev"/>
     <w:p>
       <w:r>
         <w:br w:type="page"/>
@@ -2161,11 +2161,11 @@
         <w:lastRenderedPageBreak/>
         <w:t xml:space="preserve">Purpose of </w:t>
       </w:r>
+      <w:bookmarkEnd w:id="0"/>
+      <w:r>
+        <w:t>Test Strategy</w:t>
+      </w:r>
       <w:bookmarkEnd w:id="1"/>
-      <w:r>
-        <w:t>Test Strategy</w:t>
-      </w:r>
-      <w:bookmarkEnd w:id="0"/>
     </w:p>
     <w:p>
       <w:r>
@@ -2436,6 +2436,33 @@
     </w:p>
     <w:p>
       <w:pPr>
+        <w:pStyle w:val="Heading2"/>
+      </w:pPr>
+      <w:r>
+        <w:t>Unit Testing</w:t>
+      </w:r>
+    </w:p>
+    <w:p/>
+    <w:p>
+      <w:pPr>
+        <w:pStyle w:val="Heading2"/>
+      </w:pPr>
+      <w:r>
+        <w:t>System Testing</w:t>
+      </w:r>
+    </w:p>
+    <w:p/>
+    <w:p>
+      <w:pPr>
+        <w:pStyle w:val="Heading2"/>
+      </w:pPr>
+      <w:r>
+        <w:t>Usability Testing</w:t>
+      </w:r>
+    </w:p>
+    <w:p/>
+    <w:p>
+      <w:pPr>
         <w:pStyle w:val="Heading1"/>
       </w:pPr>
       <w:bookmarkStart w:id="18" w:name="_Toc151886659"/>
@@ -2446,7 +2473,7 @@
     </w:p>
     <w:p>
       <w:r>
-        <w:t>This section will only have the videos of the Coin Flip App in action. Enjoy!</w:t>
+        <w:t>The videos of application running can be found under the videos folder. This folder contains two .mp4 video files of the Coin Flip App running. Flip-mode.mp4 shows the default flip mode in action, showcasing the app’s customization features. GuessMode.mp4 shows the app’s guess mode in action.</w:t>
       </w:r>
     </w:p>
     <w:p>
@@ -2519,17 +2546,11 @@
         <w:t>A clear and concise navigation structure has been implemented to facilitate the exploration of the application's functions. Intuitive menu layout enhances user accessibility, ensuring that users can effortlessly navigate between different sections, including coin flip, guess mode and history tracking.</w:t>
       </w:r>
     </w:p>
-    <w:p/>
     <w:p>
       <w:pPr>
         <w:pStyle w:val="Heading1"/>
       </w:pPr>
       <w:bookmarkStart w:id="24" w:name="_Toc151109825"/>
-    </w:p>
-    <w:p>
-      <w:pPr>
-        <w:pStyle w:val="Heading1"/>
-      </w:pPr>
       <w:bookmarkStart w:id="25" w:name="_Toc151886663"/>
       <w:r>
         <w:t>Visual elements</w:t>
@@ -2566,16 +2587,12 @@
           <w:szCs w:val="32"/>
         </w:rPr>
       </w:pPr>
-      <w:r>
-        <w:br w:type="page"/>
-      </w:r>
     </w:p>
     <w:p>
       <w:pPr>
         <w:pStyle w:val="Heading1"/>
       </w:pPr>
       <w:r>
-        <w:lastRenderedPageBreak/>
         <w:t>Designs</w:t>
       </w:r>
       <w:bookmarkEnd w:id="26"/>

</xml_diff>